<commit_message>
coreections le secret de la beauté
</commit_message>
<xml_diff>
--- a/le_secret_de_la_beaute/le_secret_de_la_beaute.docx
+++ b/le_secret_de_la_beaute/le_secret_de_la_beaute.docx
@@ -1,6 +1,6 @@
 
 <file path=word/document.xml><?xml version="1.0" encoding="utf-8"?>
-<w:document xmlns:wpc="http://schemas.microsoft.com/office/word/2010/wordprocessingCanvas" xmlns:mc="http://schemas.openxmlformats.org/markup-compatibility/2006" xmlns:o="urn:schemas-microsoft-com:office:office" xmlns:r="http://schemas.openxmlformats.org/officeDocument/2006/relationships" xmlns:m="http://schemas.openxmlformats.org/officeDocument/2006/math" xmlns:v="urn:schemas-microsoft-com:vml" xmlns:wp14="http://schemas.microsoft.com/office/word/2010/wordprocessingDrawing" xmlns:wp="http://schemas.openxmlformats.org/drawingml/2006/wordprocessingDrawing" xmlns:w10="urn:schemas-microsoft-com:office:word" xmlns:w="http://schemas.openxmlformats.org/wordprocessingml/2006/main" xmlns:w14="http://schemas.microsoft.com/office/word/2010/wordml" xmlns:w15="http://schemas.microsoft.com/office/word/2012/wordml" xmlns:wpg="http://schemas.microsoft.com/office/word/2010/wordprocessingGroup" xmlns:wpi="http://schemas.microsoft.com/office/word/2010/wordprocessingInk" xmlns:wne="http://schemas.microsoft.com/office/word/2006/wordml" xmlns:wps="http://schemas.microsoft.com/office/word/2010/wordprocessingShape" mc:Ignorable="w14 w15 wp14">
+<w:document xmlns:wpc="http://schemas.microsoft.com/office/word/2010/wordprocessingCanvas" xmlns:cx="http://schemas.microsoft.com/office/drawing/2014/chartex" xmlns:cx1="http://schemas.microsoft.com/office/drawing/2015/9/8/chartex" xmlns:cx2="http://schemas.microsoft.com/office/drawing/2015/10/21/chartex" xmlns:cx3="http://schemas.microsoft.com/office/drawing/2016/5/9/chartex" xmlns:cx4="http://schemas.microsoft.com/office/drawing/2016/5/10/chartex" xmlns:cx5="http://schemas.microsoft.com/office/drawing/2016/5/11/chartex" xmlns:cx6="http://schemas.microsoft.com/office/drawing/2016/5/12/chartex" xmlns:cx7="http://schemas.microsoft.com/office/drawing/2016/5/13/chartex" xmlns:cx8="http://schemas.microsoft.com/office/drawing/2016/5/14/chartex" xmlns:mc="http://schemas.openxmlformats.org/markup-compatibility/2006" xmlns:aink="http://schemas.microsoft.com/office/drawing/2016/ink" xmlns:am3d="http://schemas.microsoft.com/office/drawing/2017/model3d" xmlns:o="urn:schemas-microsoft-com:office:office" xmlns:r="http://schemas.openxmlformats.org/officeDocument/2006/relationships" xmlns:m="http://schemas.openxmlformats.org/officeDocument/2006/math" xmlns:v="urn:schemas-microsoft-com:vml" xmlns:wp14="http://schemas.microsoft.com/office/word/2010/wordprocessingDrawing" xmlns:wp="http://schemas.openxmlformats.org/drawingml/2006/wordprocessingDrawing" xmlns:w10="urn:schemas-microsoft-com:office:word" xmlns:w="http://schemas.openxmlformats.org/wordprocessingml/2006/main" xmlns:w14="http://schemas.microsoft.com/office/word/2010/wordml" xmlns:w15="http://schemas.microsoft.com/office/word/2012/wordml" xmlns:w16cex="http://schemas.microsoft.com/office/word/2018/wordml/cex" xmlns:w16cid="http://schemas.microsoft.com/office/word/2016/wordml/cid" xmlns:w16="http://schemas.microsoft.com/office/word/2018/wordml" xmlns:w16sdtdh="http://schemas.microsoft.com/office/word/2020/wordml/sdtdatahash" xmlns:w16se="http://schemas.microsoft.com/office/word/2015/wordml/symex" xmlns:wpg="http://schemas.microsoft.com/office/word/2010/wordprocessingGroup" xmlns:wpi="http://schemas.microsoft.com/office/word/2010/wordprocessingInk" xmlns:wne="http://schemas.microsoft.com/office/word/2006/wordml" xmlns:wps="http://schemas.microsoft.com/office/word/2010/wordprocessingShape" mc:Ignorable="w14 w15 w16se w16cid w16 w16cex w16sdtdh wp14">
   <w:body>
     <w:p>
       <w:pPr>
@@ -398,7 +398,7 @@
           <w:sz w:val="20"/>
           <w:szCs w:val="20"/>
         </w:rPr>
-        <w:t>:</w:t>
+        <w:t xml:space="preserve"> :</w:t>
       </w:r>
       <w:r>
         <w:rPr>
@@ -431,7 +431,25 @@
           <w:sz w:val="20"/>
           <w:szCs w:val="20"/>
         </w:rPr>
-        <w:t xml:space="preserve">Corrigé avec: </w:t>
+        <w:t xml:space="preserve">Corrigé </w:t>
+      </w:r>
+      <w:r>
+        <w:rPr>
+          <w:rFonts w:ascii="Times New Roman" w:hAnsi="Times New Roman" w:cs="Times New Roman"/>
+          <w:i/>
+          <w:sz w:val="20"/>
+          <w:szCs w:val="20"/>
+        </w:rPr>
+        <w:t>avec :</w:t>
+      </w:r>
+      <w:r>
+        <w:rPr>
+          <w:rFonts w:ascii="Times New Roman" w:hAnsi="Times New Roman" w:cs="Times New Roman"/>
+          <w:i/>
+          <w:sz w:val="20"/>
+          <w:szCs w:val="20"/>
+        </w:rPr>
+        <w:t xml:space="preserve"> </w:t>
       </w:r>
       <w:r>
         <w:rPr>
@@ -589,6 +607,7 @@
           <w:sz w:val="28"/>
           <w:szCs w:val="28"/>
         </w:rPr>
+        <w:lastRenderedPageBreak/>
         <w:t xml:space="preserve"> </w:t>
       </w:r>
     </w:p>
@@ -950,7 +969,7 @@
           <w:sz w:val="28"/>
           <w:szCs w:val="28"/>
         </w:rPr>
-        <w:t xml:space="preserve">ce qui est relatif au design, –  </w:t>
+        <w:t xml:space="preserve">ce qui est relatif au design, </w:t>
       </w:r>
       <w:r>
         <w:rPr>
@@ -959,7 +978,16 @@
           <w:sz w:val="28"/>
           <w:szCs w:val="28"/>
         </w:rPr>
-        <w:t xml:space="preserve">se basant sur leurs connaissances </w:t>
+        <w:t>– se</w:t>
+      </w:r>
+      <w:r>
+        <w:rPr>
+          <w:rFonts w:ascii="Times New Roman" w:hAnsi="Times New Roman" w:cs="Times New Roman"/>
+          <w:i/>
+          <w:sz w:val="28"/>
+          <w:szCs w:val="28"/>
+        </w:rPr>
+        <w:t xml:space="preserve"> basant sur leurs connaissances </w:t>
       </w:r>
       <w:r>
         <w:rPr>
@@ -1078,7 +1106,25 @@
           <w:sz w:val="28"/>
           <w:szCs w:val="28"/>
         </w:rPr>
-        <w:t xml:space="preserve"> entièrement l’histoire afin d’en apprendre davantage. Il s’agit d’une détente rayonnante ! Partagez-la avec votre famille et vos amis afin d’agrémenter vos moment de plaisirs ! A vous les surprises !</w:t>
+        <w:t xml:space="preserve"> entièrement l’histoire afin d’en apprendre davantage. Il s’agit d’une détente rayonnante ! Partagez-la avec votre famille et vos amis afin d’agrémenter </w:t>
+      </w:r>
+      <w:r>
+        <w:rPr>
+          <w:rFonts w:ascii="Times New Roman" w:hAnsi="Times New Roman" w:cs="Times New Roman"/>
+          <w:i/>
+          <w:sz w:val="28"/>
+          <w:szCs w:val="28"/>
+        </w:rPr>
+        <w:t>vos moments</w:t>
+      </w:r>
+      <w:r>
+        <w:rPr>
+          <w:rFonts w:ascii="Times New Roman" w:hAnsi="Times New Roman" w:cs="Times New Roman"/>
+          <w:i/>
+          <w:sz w:val="28"/>
+          <w:szCs w:val="28"/>
+        </w:rPr>
+        <w:t xml:space="preserve"> de plaisirs ! A vous les surprises !</w:t>
       </w:r>
     </w:p>
     <w:p>
@@ -1106,6 +1152,7 @@
           <w:sz w:val="28"/>
           <w:szCs w:val="28"/>
         </w:rPr>
+        <w:lastRenderedPageBreak/>
         <w:br w:type="page"/>
       </w:r>
     </w:p>
@@ -2066,6 +2113,7 @@
           <w:sz w:val="28"/>
           <w:szCs w:val="28"/>
         </w:rPr>
+        <w:lastRenderedPageBreak/>
         <w:tab/>
       </w:r>
       <w:r>
@@ -2910,7 +2958,23 @@
           <w:sz w:val="28"/>
           <w:szCs w:val="28"/>
         </w:rPr>
-        <w:t xml:space="preserve"> la période ou ces deux demoiselles ont </w:t>
+        <w:t xml:space="preserve"> la période o</w:t>
+      </w:r>
+      <w:r>
+        <w:rPr>
+          <w:rFonts w:ascii="Times New Roman" w:hAnsi="Times New Roman" w:cs="Times New Roman"/>
+          <w:sz w:val="28"/>
+          <w:szCs w:val="28"/>
+        </w:rPr>
+        <w:t>ù</w:t>
+      </w:r>
+      <w:r>
+        <w:rPr>
+          <w:rFonts w:ascii="Times New Roman" w:hAnsi="Times New Roman" w:cs="Times New Roman"/>
+          <w:sz w:val="28"/>
+          <w:szCs w:val="28"/>
+        </w:rPr>
+        <w:t xml:space="preserve"> ces deux demoiselles ont </w:t>
       </w:r>
       <w:r>
         <w:rPr>
@@ -2990,7 +3054,23 @@
           <w:sz w:val="28"/>
           <w:szCs w:val="28"/>
         </w:rPr>
-        <w:t xml:space="preserve"> discours de Sereine deviennent vraiment  contradictoires à tel point que Corine ne les supportent presqu</w:t>
+        <w:t xml:space="preserve"> discours de Sereine deviennent </w:t>
+      </w:r>
+      <w:r>
+        <w:rPr>
+          <w:rFonts w:ascii="Times New Roman" w:hAnsi="Times New Roman" w:cs="Times New Roman"/>
+          <w:sz w:val="28"/>
+          <w:szCs w:val="28"/>
+        </w:rPr>
+        <w:t>vraiment contradictoires</w:t>
+      </w:r>
+      <w:r>
+        <w:rPr>
+          <w:rFonts w:ascii="Times New Roman" w:hAnsi="Times New Roman" w:cs="Times New Roman"/>
+          <w:sz w:val="28"/>
+          <w:szCs w:val="28"/>
+        </w:rPr>
+        <w:t xml:space="preserve"> à tel point que Corine ne les supporte presqu</w:t>
       </w:r>
       <w:r>
         <w:rPr>
@@ -3065,6 +3145,7 @@
           <w:sz w:val="28"/>
           <w:szCs w:val="28"/>
         </w:rPr>
+        <w:lastRenderedPageBreak/>
         <w:tab/>
       </w:r>
       <w:r>
@@ -4281,6 +4362,7 @@
           <w:sz w:val="28"/>
           <w:szCs w:val="28"/>
         </w:rPr>
+        <w:lastRenderedPageBreak/>
         <w:tab/>
       </w:r>
       <w:r>
@@ -5883,7 +5965,23 @@
           <w:sz w:val="28"/>
           <w:szCs w:val="28"/>
         </w:rPr>
-        <w:t>conte le seau d’eau sal</w:t>
+        <w:t>cont</w:t>
+      </w:r>
+      <w:r>
+        <w:rPr>
+          <w:rFonts w:ascii="Times New Roman" w:hAnsi="Times New Roman" w:cs="Times New Roman"/>
+          <w:sz w:val="28"/>
+          <w:szCs w:val="28"/>
+        </w:rPr>
+        <w:t>r</w:t>
+      </w:r>
+      <w:r>
+        <w:rPr>
+          <w:rFonts w:ascii="Times New Roman" w:hAnsi="Times New Roman" w:cs="Times New Roman"/>
+          <w:sz w:val="28"/>
+          <w:szCs w:val="28"/>
+        </w:rPr>
+        <w:t>e le seau d’eau sal</w:t>
       </w:r>
       <w:r>
         <w:rPr>
@@ -6173,15 +6271,47 @@
           <w:sz w:val="28"/>
           <w:szCs w:val="28"/>
         </w:rPr>
-        <w:t>dans la cours de l’université</w:t>
-      </w:r>
-      <w:r>
-        <w:rPr>
-          <w:rFonts w:ascii="Times New Roman" w:hAnsi="Times New Roman" w:cs="Times New Roman"/>
-          <w:sz w:val="28"/>
-          <w:szCs w:val="28"/>
-        </w:rPr>
-        <w:t>. Il la souriait sournoisement. Baesine prit alors la parole pour lui dire: « Tu n’as vraiment pas de cœur ! Qu’est-ce que tu gagnes en faisant so</w:t>
+        <w:t xml:space="preserve">dans </w:t>
+      </w:r>
+      <w:r>
+        <w:rPr>
+          <w:rFonts w:ascii="Times New Roman" w:hAnsi="Times New Roman" w:cs="Times New Roman"/>
+          <w:sz w:val="28"/>
+          <w:szCs w:val="28"/>
+        </w:rPr>
+        <w:t>la cour</w:t>
+      </w:r>
+      <w:r>
+        <w:rPr>
+          <w:rFonts w:ascii="Times New Roman" w:hAnsi="Times New Roman" w:cs="Times New Roman"/>
+          <w:sz w:val="28"/>
+          <w:szCs w:val="28"/>
+        </w:rPr>
+        <w:t xml:space="preserve"> de l’université</w:t>
+      </w:r>
+      <w:r>
+        <w:rPr>
+          <w:rFonts w:ascii="Times New Roman" w:hAnsi="Times New Roman" w:cs="Times New Roman"/>
+          <w:sz w:val="28"/>
+          <w:szCs w:val="28"/>
+        </w:rPr>
+        <w:t xml:space="preserve">. Il la souriait sournoisement. Baesine prit alors la parole pour lui </w:t>
+      </w:r>
+      <w:r>
+        <w:rPr>
+          <w:rFonts w:ascii="Times New Roman" w:hAnsi="Times New Roman" w:cs="Times New Roman"/>
+          <w:sz w:val="28"/>
+          <w:szCs w:val="28"/>
+        </w:rPr>
+        <w:t>dire :</w:t>
+      </w:r>
+      <w:r>
+        <w:rPr>
+          <w:rFonts w:ascii="Times New Roman" w:hAnsi="Times New Roman" w:cs="Times New Roman"/>
+          <w:sz w:val="28"/>
+          <w:szCs w:val="28"/>
+        </w:rPr>
+        <w:t xml:space="preserve"> « Tu n’as vraiment pas de cœur ! Qu’est-ce que tu gagnes en faisant so</w:t>
       </w:r>
       <w:r>
         <w:rPr>
@@ -6271,6 +6401,7 @@
           <w:sz w:val="28"/>
           <w:szCs w:val="28"/>
         </w:rPr>
+        <w:lastRenderedPageBreak/>
         <w:tab/>
       </w:r>
       <w:r>
@@ -6605,7 +6736,23 @@
           <w:sz w:val="28"/>
           <w:szCs w:val="28"/>
         </w:rPr>
-        <w:t xml:space="preserve">: «  Que vas-tu faire maintenant ? » Elle </w:t>
+        <w:t xml:space="preserve">: </w:t>
+      </w:r>
+      <w:r>
+        <w:rPr>
+          <w:rFonts w:ascii="Times New Roman" w:hAnsi="Times New Roman" w:cs="Times New Roman"/>
+          <w:sz w:val="28"/>
+          <w:szCs w:val="28"/>
+        </w:rPr>
+        <w:t>« Que</w:t>
+      </w:r>
+      <w:r>
+        <w:rPr>
+          <w:rFonts w:ascii="Times New Roman" w:hAnsi="Times New Roman" w:cs="Times New Roman"/>
+          <w:sz w:val="28"/>
+          <w:szCs w:val="28"/>
+        </w:rPr>
+        <w:t xml:space="preserve"> vas-tu faire maintenant ? » Elle </w:t>
       </w:r>
       <w:r>
         <w:rPr>
@@ -6789,7 +6936,23 @@
           <w:sz w:val="28"/>
           <w:szCs w:val="28"/>
         </w:rPr>
-        <w:t xml:space="preserve">, ça pourra m’arranger </w:t>
+        <w:t xml:space="preserve">, ça </w:t>
+      </w:r>
+      <w:r>
+        <w:rPr>
+          <w:rFonts w:ascii="Times New Roman" w:hAnsi="Times New Roman" w:cs="Times New Roman"/>
+          <w:sz w:val="28"/>
+          <w:szCs w:val="28"/>
+        </w:rPr>
+        <w:t>pourrait</w:t>
+      </w:r>
+      <w:r>
+        <w:rPr>
+          <w:rFonts w:ascii="Times New Roman" w:hAnsi="Times New Roman" w:cs="Times New Roman"/>
+          <w:sz w:val="28"/>
+          <w:szCs w:val="28"/>
+        </w:rPr>
+        <w:t xml:space="preserve"> m’arranger </w:t>
       </w:r>
       <w:r>
         <w:rPr>
@@ -7285,6 +7448,7 @@
           <w:sz w:val="28"/>
           <w:szCs w:val="28"/>
         </w:rPr>
+        <w:lastRenderedPageBreak/>
         <w:tab/>
       </w:r>
       <w:r>
@@ -8215,7 +8379,31 @@
           <w:sz w:val="28"/>
           <w:szCs w:val="28"/>
         </w:rPr>
-        <w:t xml:space="preserve"> où il habitait, j’aurai du aller lui offrir </w:t>
+        <w:t xml:space="preserve"> où il habitait, j’aurai </w:t>
+      </w:r>
+      <w:r>
+        <w:rPr>
+          <w:rFonts w:ascii="Times New Roman" w:hAnsi="Times New Roman" w:cs="Times New Roman"/>
+          <w:sz w:val="28"/>
+          <w:szCs w:val="28"/>
+        </w:rPr>
+        <w:t>d</w:t>
+      </w:r>
+      <w:r>
+        <w:rPr>
+          <w:rFonts w:ascii="Times New Roman" w:hAnsi="Times New Roman" w:cs="Times New Roman"/>
+          <w:sz w:val="28"/>
+          <w:szCs w:val="28"/>
+        </w:rPr>
+        <w:t>û</w:t>
+      </w:r>
+      <w:r>
+        <w:rPr>
+          <w:rFonts w:ascii="Times New Roman" w:hAnsi="Times New Roman" w:cs="Times New Roman"/>
+          <w:sz w:val="28"/>
+          <w:szCs w:val="28"/>
+        </w:rPr>
+        <w:t xml:space="preserve"> aller lui offrir </w:t>
       </w:r>
       <w:r>
         <w:rPr>
@@ -8356,6 +8544,7 @@
           <w:sz w:val="28"/>
           <w:szCs w:val="28"/>
         </w:rPr>
+        <w:lastRenderedPageBreak/>
         <w:tab/>
       </w:r>
       <w:r>
@@ -8485,7 +8674,23 @@
           <w:sz w:val="28"/>
           <w:szCs w:val="28"/>
         </w:rPr>
-        <w:t xml:space="preserve">arler à nouveau avec lui; mais vu qu’elle en avait </w:t>
+        <w:t xml:space="preserve">arler à nouveau avec </w:t>
+      </w:r>
+      <w:r>
+        <w:rPr>
+          <w:rFonts w:ascii="Times New Roman" w:hAnsi="Times New Roman" w:cs="Times New Roman"/>
+          <w:sz w:val="28"/>
+          <w:szCs w:val="28"/>
+        </w:rPr>
+        <w:t>lui ;</w:t>
+      </w:r>
+      <w:r>
+        <w:rPr>
+          <w:rFonts w:ascii="Times New Roman" w:hAnsi="Times New Roman" w:cs="Times New Roman"/>
+          <w:sz w:val="28"/>
+          <w:szCs w:val="28"/>
+        </w:rPr>
+        <w:t xml:space="preserve"> mais vu qu’elle en avait </w:t>
       </w:r>
       <w:r>
         <w:rPr>
@@ -8663,7 +8868,7 @@
           <w:sz w:val="28"/>
           <w:szCs w:val="28"/>
         </w:rPr>
-        <w:t>vidéos</w:t>
+        <w:t>vidéo</w:t>
       </w:r>
       <w:r>
         <w:rPr>
@@ -9026,7 +9231,15 @@
           <w:sz w:val="28"/>
           <w:szCs w:val="28"/>
         </w:rPr>
-        <w:t>et, après les avoir surpris ensembles</w:t>
+        <w:t xml:space="preserve">et, après les avoir surpris </w:t>
+      </w:r>
+      <w:r>
+        <w:rPr>
+          <w:rFonts w:ascii="Times New Roman" w:hAnsi="Times New Roman" w:cs="Times New Roman"/>
+          <w:sz w:val="28"/>
+          <w:szCs w:val="28"/>
+        </w:rPr>
+        <w:t>ensemble</w:t>
       </w:r>
       <w:r>
         <w:rPr>
@@ -9490,6 +9703,7 @@
           <w:sz w:val="28"/>
           <w:szCs w:val="28"/>
         </w:rPr>
+        <w:lastRenderedPageBreak/>
         <w:tab/>
       </w:r>
       <w:r>
@@ -10824,6 +11038,7 @@
           <w:sz w:val="28"/>
           <w:szCs w:val="28"/>
         </w:rPr>
+        <w:lastRenderedPageBreak/>
         <w:tab/>
       </w:r>
       <w:r>
@@ -11391,7 +11606,23 @@
           <w:sz w:val="28"/>
           <w:szCs w:val="28"/>
         </w:rPr>
-        <w:t xml:space="preserve"> de son cours pour neuf heure, suite à un petit </w:t>
+        <w:t xml:space="preserve"> de son cours pour </w:t>
+      </w:r>
+      <w:r>
+        <w:rPr>
+          <w:rFonts w:ascii="Times New Roman" w:hAnsi="Times New Roman" w:cs="Times New Roman"/>
+          <w:sz w:val="28"/>
+          <w:szCs w:val="28"/>
+        </w:rPr>
+        <w:t>neuve heure</w:t>
+      </w:r>
+      <w:r>
+        <w:rPr>
+          <w:rFonts w:ascii="Times New Roman" w:hAnsi="Times New Roman" w:cs="Times New Roman"/>
+          <w:sz w:val="28"/>
+          <w:szCs w:val="28"/>
+        </w:rPr>
+        <w:t xml:space="preserve">, suite à un petit </w:t>
       </w:r>
       <w:r>
         <w:rPr>
@@ -11423,7 +11654,7 @@
           <w:sz w:val="28"/>
           <w:szCs w:val="28"/>
         </w:rPr>
-        <w:t xml:space="preserve"> alors à se balader dans la cours de leur universi</w:t>
+        <w:t xml:space="preserve"> alors à se balader dans la cour de leur universi</w:t>
       </w:r>
       <w:r>
         <w:rPr>
@@ -11769,6 +12000,7 @@
           <w:sz w:val="28"/>
           <w:szCs w:val="28"/>
         </w:rPr>
+        <w:lastRenderedPageBreak/>
         <w:tab/>
       </w:r>
       <w:r>
@@ -12029,7 +12261,15 @@
           <w:sz w:val="28"/>
           <w:szCs w:val="28"/>
         </w:rPr>
-        <w:t>ravaillée en Photoshop ; sous le</w:t>
+        <w:t>ravaillée en Photoshop ; sous l</w:t>
+      </w:r>
+      <w:r>
+        <w:rPr>
+          <w:rFonts w:ascii="Times New Roman" w:hAnsi="Times New Roman" w:cs="Times New Roman"/>
+          <w:sz w:val="28"/>
+          <w:szCs w:val="28"/>
+        </w:rPr>
+        <w:t>a</w:t>
       </w:r>
       <w:r>
         <w:rPr>
@@ -12559,7 +12799,23 @@
           <w:sz w:val="28"/>
           <w:szCs w:val="28"/>
         </w:rPr>
-        <w:t xml:space="preserve">un peu plus loin toujours dans la cours de l’université. Elle </w:t>
+        <w:t xml:space="preserve">un peu plus loin toujours dans </w:t>
+      </w:r>
+      <w:r>
+        <w:rPr>
+          <w:rFonts w:ascii="Times New Roman" w:hAnsi="Times New Roman" w:cs="Times New Roman"/>
+          <w:sz w:val="28"/>
+          <w:szCs w:val="28"/>
+        </w:rPr>
+        <w:t>la cour</w:t>
+      </w:r>
+      <w:r>
+        <w:rPr>
+          <w:rFonts w:ascii="Times New Roman" w:hAnsi="Times New Roman" w:cs="Times New Roman"/>
+          <w:sz w:val="28"/>
+          <w:szCs w:val="28"/>
+        </w:rPr>
+        <w:t xml:space="preserve"> de l’université. Elle </w:t>
       </w:r>
       <w:r>
         <w:rPr>
@@ -12895,6 +13151,7 @@
           <w:sz w:val="28"/>
           <w:szCs w:val="28"/>
         </w:rPr>
+        <w:lastRenderedPageBreak/>
         <w:tab/>
       </w:r>
       <w:r>
@@ -13088,7 +13345,23 @@
           <w:sz w:val="28"/>
           <w:szCs w:val="28"/>
         </w:rPr>
-        <w:t xml:space="preserve"> jeune fille ?! » Voici les multiples questions qui remplissait la pensée de Fred à chaque fois qu’il recevait une </w:t>
+        <w:t xml:space="preserve"> jeune fille ?! » Voici les multiples questions qui remplissai</w:t>
+      </w:r>
+      <w:r>
+        <w:rPr>
+          <w:rFonts w:ascii="Times New Roman" w:hAnsi="Times New Roman" w:cs="Times New Roman"/>
+          <w:sz w:val="28"/>
+          <w:szCs w:val="28"/>
+        </w:rPr>
+        <w:t>en</w:t>
+      </w:r>
+      <w:r>
+        <w:rPr>
+          <w:rFonts w:ascii="Times New Roman" w:hAnsi="Times New Roman" w:cs="Times New Roman"/>
+          <w:sz w:val="28"/>
+          <w:szCs w:val="28"/>
+        </w:rPr>
+        <w:t xml:space="preserve">t la pensée de Fred à chaque fois qu’il recevait une </w:t>
       </w:r>
       <w:r>
         <w:rPr>
@@ -13382,7 +13655,7 @@
           <w:sz w:val="28"/>
           <w:szCs w:val="28"/>
         </w:rPr>
-        <w:t xml:space="preserve"> passionnée par le </w:t>
+        <w:t xml:space="preserve"> passionné par le </w:t>
       </w:r>
       <w:r>
         <w:rPr>
@@ -13593,7 +13866,23 @@
           <w:sz w:val="28"/>
           <w:szCs w:val="28"/>
         </w:rPr>
-        <w:t xml:space="preserve"> compris parfaitement la situation. Elle </w:t>
+        <w:t xml:space="preserve"> compri</w:t>
+      </w:r>
+      <w:r>
+        <w:rPr>
+          <w:rFonts w:ascii="Times New Roman" w:hAnsi="Times New Roman" w:cs="Times New Roman"/>
+          <w:sz w:val="28"/>
+          <w:szCs w:val="28"/>
+        </w:rPr>
+        <w:t>t</w:t>
+      </w:r>
+      <w:r>
+        <w:rPr>
+          <w:rFonts w:ascii="Times New Roman" w:hAnsi="Times New Roman" w:cs="Times New Roman"/>
+          <w:sz w:val="28"/>
+          <w:szCs w:val="28"/>
+        </w:rPr>
+        <w:t xml:space="preserve"> parfaitement la situation. Elle </w:t>
       </w:r>
       <w:r>
         <w:rPr>
@@ -13966,6 +14255,7 @@
           <w:sz w:val="28"/>
           <w:szCs w:val="28"/>
         </w:rPr>
+        <w:lastRenderedPageBreak/>
         <w:tab/>
       </w:r>
       <w:r>
@@ -14169,7 +14459,22 @@
           <w:szCs w:val="28"/>
         </w:rPr>
         <w:tab/>
-        <w:t>Neuf heure sonna, et le professeur arriva dans l’auditoire. C’est par ici que s’</w:t>
+      </w:r>
+      <w:r>
+        <w:rPr>
+          <w:rFonts w:ascii="Times New Roman" w:hAnsi="Times New Roman" w:cs="Times New Roman"/>
+          <w:sz w:val="28"/>
+          <w:szCs w:val="28"/>
+        </w:rPr>
+        <w:t>Neuve heure</w:t>
+      </w:r>
+      <w:r>
+        <w:rPr>
+          <w:rFonts w:ascii="Times New Roman" w:hAnsi="Times New Roman" w:cs="Times New Roman"/>
+          <w:sz w:val="28"/>
+          <w:szCs w:val="28"/>
+        </w:rPr>
+        <w:t xml:space="preserve"> sonna, et le professeur arriva dans l’auditoire. C’est par ici que s’</w:t>
       </w:r>
       <w:r>
         <w:rPr>
@@ -14317,6 +14622,7 @@
           <w:sz w:val="28"/>
           <w:szCs w:val="28"/>
         </w:rPr>
+        <w:lastRenderedPageBreak/>
         <w:br w:type="page"/>
       </w:r>
     </w:p>
@@ -14581,8 +14887,6 @@
           <w:szCs w:val="28"/>
         </w:rPr>
       </w:pPr>
-      <w:bookmarkStart w:id="0" w:name="_GoBack"/>
-      <w:bookmarkEnd w:id="0"/>
     </w:p>
     <w:p>
       <w:pPr>
@@ -14628,7 +14932,7 @@
 </file>
 
 <file path=word/endnotes.xml><?xml version="1.0" encoding="utf-8"?>
-<w:endnotes xmlns:wpc="http://schemas.microsoft.com/office/word/2010/wordprocessingCanvas" xmlns:mc="http://schemas.openxmlformats.org/markup-compatibility/2006" xmlns:o="urn:schemas-microsoft-com:office:office" xmlns:r="http://schemas.openxmlformats.org/officeDocument/2006/relationships" xmlns:m="http://schemas.openxmlformats.org/officeDocument/2006/math" xmlns:v="urn:schemas-microsoft-com:vml" xmlns:wp14="http://schemas.microsoft.com/office/word/2010/wordprocessingDrawing" xmlns:wp="http://schemas.openxmlformats.org/drawingml/2006/wordprocessingDrawing" xmlns:w10="urn:schemas-microsoft-com:office:word" xmlns:w="http://schemas.openxmlformats.org/wordprocessingml/2006/main" xmlns:w14="http://schemas.microsoft.com/office/word/2010/wordml" xmlns:w15="http://schemas.microsoft.com/office/word/2012/wordml" xmlns:wpg="http://schemas.microsoft.com/office/word/2010/wordprocessingGroup" xmlns:wpi="http://schemas.microsoft.com/office/word/2010/wordprocessingInk" xmlns:wne="http://schemas.microsoft.com/office/word/2006/wordml" xmlns:wps="http://schemas.microsoft.com/office/word/2010/wordprocessingShape" mc:Ignorable="w14 w15 wp14">
+<w:endnotes xmlns:wpc="http://schemas.microsoft.com/office/word/2010/wordprocessingCanvas" xmlns:cx="http://schemas.microsoft.com/office/drawing/2014/chartex" xmlns:cx1="http://schemas.microsoft.com/office/drawing/2015/9/8/chartex" xmlns:cx2="http://schemas.microsoft.com/office/drawing/2015/10/21/chartex" xmlns:cx3="http://schemas.microsoft.com/office/drawing/2016/5/9/chartex" xmlns:cx4="http://schemas.microsoft.com/office/drawing/2016/5/10/chartex" xmlns:cx5="http://schemas.microsoft.com/office/drawing/2016/5/11/chartex" xmlns:cx6="http://schemas.microsoft.com/office/drawing/2016/5/12/chartex" xmlns:cx7="http://schemas.microsoft.com/office/drawing/2016/5/13/chartex" xmlns:cx8="http://schemas.microsoft.com/office/drawing/2016/5/14/chartex" xmlns:mc="http://schemas.openxmlformats.org/markup-compatibility/2006" xmlns:aink="http://schemas.microsoft.com/office/drawing/2016/ink" xmlns:am3d="http://schemas.microsoft.com/office/drawing/2017/model3d" xmlns:o="urn:schemas-microsoft-com:office:office" xmlns:r="http://schemas.openxmlformats.org/officeDocument/2006/relationships" xmlns:m="http://schemas.openxmlformats.org/officeDocument/2006/math" xmlns:v="urn:schemas-microsoft-com:vml" xmlns:wp14="http://schemas.microsoft.com/office/word/2010/wordprocessingDrawing" xmlns:wp="http://schemas.openxmlformats.org/drawingml/2006/wordprocessingDrawing" xmlns:w10="urn:schemas-microsoft-com:office:word" xmlns:w="http://schemas.openxmlformats.org/wordprocessingml/2006/main" xmlns:w14="http://schemas.microsoft.com/office/word/2010/wordml" xmlns:w15="http://schemas.microsoft.com/office/word/2012/wordml" xmlns:w16cex="http://schemas.microsoft.com/office/word/2018/wordml/cex" xmlns:w16cid="http://schemas.microsoft.com/office/word/2016/wordml/cid" xmlns:w16="http://schemas.microsoft.com/office/word/2018/wordml" xmlns:w16sdtdh="http://schemas.microsoft.com/office/word/2020/wordml/sdtdatahash" xmlns:w16se="http://schemas.microsoft.com/office/word/2015/wordml/symex" xmlns:wpg="http://schemas.microsoft.com/office/word/2010/wordprocessingGroup" xmlns:wpi="http://schemas.microsoft.com/office/word/2010/wordprocessingInk" xmlns:wne="http://schemas.microsoft.com/office/word/2006/wordml" xmlns:wps="http://schemas.microsoft.com/office/word/2010/wordprocessingShape" mc:Ignorable="w14 w15 w16se w16cid w16 w16cex w16sdtdh wp14">
   <w:endnote w:type="separator" w:id="-1">
     <w:p>
       <w:pPr>
@@ -14653,7 +14957,7 @@
 </file>
 
 <file path=word/footer1.xml><?xml version="1.0" encoding="utf-8"?>
-<w:ftr xmlns:wpc="http://schemas.microsoft.com/office/word/2010/wordprocessingCanvas" xmlns:mc="http://schemas.openxmlformats.org/markup-compatibility/2006" xmlns:o="urn:schemas-microsoft-com:office:office" xmlns:r="http://schemas.openxmlformats.org/officeDocument/2006/relationships" xmlns:m="http://schemas.openxmlformats.org/officeDocument/2006/math" xmlns:v="urn:schemas-microsoft-com:vml" xmlns:wp14="http://schemas.microsoft.com/office/word/2010/wordprocessingDrawing" xmlns:wp="http://schemas.openxmlformats.org/drawingml/2006/wordprocessingDrawing" xmlns:w10="urn:schemas-microsoft-com:office:word" xmlns:w="http://schemas.openxmlformats.org/wordprocessingml/2006/main" xmlns:w14="http://schemas.microsoft.com/office/word/2010/wordml" xmlns:w15="http://schemas.microsoft.com/office/word/2012/wordml" xmlns:wpg="http://schemas.microsoft.com/office/word/2010/wordprocessingGroup" xmlns:wpi="http://schemas.microsoft.com/office/word/2010/wordprocessingInk" xmlns:wne="http://schemas.microsoft.com/office/word/2006/wordml" xmlns:wps="http://schemas.microsoft.com/office/word/2010/wordprocessingShape" mc:Ignorable="w14 w15 wp14">
+<w:ftr xmlns:wpc="http://schemas.microsoft.com/office/word/2010/wordprocessingCanvas" xmlns:cx="http://schemas.microsoft.com/office/drawing/2014/chartex" xmlns:cx1="http://schemas.microsoft.com/office/drawing/2015/9/8/chartex" xmlns:cx2="http://schemas.microsoft.com/office/drawing/2015/10/21/chartex" xmlns:cx3="http://schemas.microsoft.com/office/drawing/2016/5/9/chartex" xmlns:cx4="http://schemas.microsoft.com/office/drawing/2016/5/10/chartex" xmlns:cx5="http://schemas.microsoft.com/office/drawing/2016/5/11/chartex" xmlns:cx6="http://schemas.microsoft.com/office/drawing/2016/5/12/chartex" xmlns:cx7="http://schemas.microsoft.com/office/drawing/2016/5/13/chartex" xmlns:cx8="http://schemas.microsoft.com/office/drawing/2016/5/14/chartex" xmlns:mc="http://schemas.openxmlformats.org/markup-compatibility/2006" xmlns:aink="http://schemas.microsoft.com/office/drawing/2016/ink" xmlns:am3d="http://schemas.microsoft.com/office/drawing/2017/model3d" xmlns:o="urn:schemas-microsoft-com:office:office" xmlns:r="http://schemas.openxmlformats.org/officeDocument/2006/relationships" xmlns:m="http://schemas.openxmlformats.org/officeDocument/2006/math" xmlns:v="urn:schemas-microsoft-com:vml" xmlns:wp14="http://schemas.microsoft.com/office/word/2010/wordprocessingDrawing" xmlns:wp="http://schemas.openxmlformats.org/drawingml/2006/wordprocessingDrawing" xmlns:w10="urn:schemas-microsoft-com:office:word" xmlns:w="http://schemas.openxmlformats.org/wordprocessingml/2006/main" xmlns:w14="http://schemas.microsoft.com/office/word/2010/wordml" xmlns:w15="http://schemas.microsoft.com/office/word/2012/wordml" xmlns:w16cex="http://schemas.microsoft.com/office/word/2018/wordml/cex" xmlns:w16cid="http://schemas.microsoft.com/office/word/2016/wordml/cid" xmlns:w16="http://schemas.microsoft.com/office/word/2018/wordml" xmlns:w16sdtdh="http://schemas.microsoft.com/office/word/2020/wordml/sdtdatahash" xmlns:w16se="http://schemas.microsoft.com/office/word/2015/wordml/symex" xmlns:wpg="http://schemas.microsoft.com/office/word/2010/wordprocessingGroup" xmlns:wpi="http://schemas.microsoft.com/office/word/2010/wordprocessingInk" xmlns:wne="http://schemas.microsoft.com/office/word/2006/wordml" xmlns:wps="http://schemas.microsoft.com/office/word/2010/wordprocessingShape" mc:Ignorable="w14 w15 w16se w16cid w16 w16cex w16sdtdh wp14">
   <w:p>
     <w:pPr>
       <w:pStyle w:val="Pieddepage"/>
@@ -14695,7 +14999,7 @@
 </file>
 
 <file path=word/footnotes.xml><?xml version="1.0" encoding="utf-8"?>
-<w:footnotes xmlns:wpc="http://schemas.microsoft.com/office/word/2010/wordprocessingCanvas" xmlns:mc="http://schemas.openxmlformats.org/markup-compatibility/2006" xmlns:o="urn:schemas-microsoft-com:office:office" xmlns:r="http://schemas.openxmlformats.org/officeDocument/2006/relationships" xmlns:m="http://schemas.openxmlformats.org/officeDocument/2006/math" xmlns:v="urn:schemas-microsoft-com:vml" xmlns:wp14="http://schemas.microsoft.com/office/word/2010/wordprocessingDrawing" xmlns:wp="http://schemas.openxmlformats.org/drawingml/2006/wordprocessingDrawing" xmlns:w10="urn:schemas-microsoft-com:office:word" xmlns:w="http://schemas.openxmlformats.org/wordprocessingml/2006/main" xmlns:w14="http://schemas.microsoft.com/office/word/2010/wordml" xmlns:w15="http://schemas.microsoft.com/office/word/2012/wordml" xmlns:wpg="http://schemas.microsoft.com/office/word/2010/wordprocessingGroup" xmlns:wpi="http://schemas.microsoft.com/office/word/2010/wordprocessingInk" xmlns:wne="http://schemas.microsoft.com/office/word/2006/wordml" xmlns:wps="http://schemas.microsoft.com/office/word/2010/wordprocessingShape" mc:Ignorable="w14 w15 wp14">
+<w:footnotes xmlns:wpc="http://schemas.microsoft.com/office/word/2010/wordprocessingCanvas" xmlns:cx="http://schemas.microsoft.com/office/drawing/2014/chartex" xmlns:cx1="http://schemas.microsoft.com/office/drawing/2015/9/8/chartex" xmlns:cx2="http://schemas.microsoft.com/office/drawing/2015/10/21/chartex" xmlns:cx3="http://schemas.microsoft.com/office/drawing/2016/5/9/chartex" xmlns:cx4="http://schemas.microsoft.com/office/drawing/2016/5/10/chartex" xmlns:cx5="http://schemas.microsoft.com/office/drawing/2016/5/11/chartex" xmlns:cx6="http://schemas.microsoft.com/office/drawing/2016/5/12/chartex" xmlns:cx7="http://schemas.microsoft.com/office/drawing/2016/5/13/chartex" xmlns:cx8="http://schemas.microsoft.com/office/drawing/2016/5/14/chartex" xmlns:mc="http://schemas.openxmlformats.org/markup-compatibility/2006" xmlns:aink="http://schemas.microsoft.com/office/drawing/2016/ink" xmlns:am3d="http://schemas.microsoft.com/office/drawing/2017/model3d" xmlns:o="urn:schemas-microsoft-com:office:office" xmlns:r="http://schemas.openxmlformats.org/officeDocument/2006/relationships" xmlns:m="http://schemas.openxmlformats.org/officeDocument/2006/math" xmlns:v="urn:schemas-microsoft-com:vml" xmlns:wp14="http://schemas.microsoft.com/office/word/2010/wordprocessingDrawing" xmlns:wp="http://schemas.openxmlformats.org/drawingml/2006/wordprocessingDrawing" xmlns:w10="urn:schemas-microsoft-com:office:word" xmlns:w="http://schemas.openxmlformats.org/wordprocessingml/2006/main" xmlns:w14="http://schemas.microsoft.com/office/word/2010/wordml" xmlns:w15="http://schemas.microsoft.com/office/word/2012/wordml" xmlns:w16cex="http://schemas.microsoft.com/office/word/2018/wordml/cex" xmlns:w16cid="http://schemas.microsoft.com/office/word/2016/wordml/cid" xmlns:w16="http://schemas.microsoft.com/office/word/2018/wordml" xmlns:w16sdtdh="http://schemas.microsoft.com/office/word/2020/wordml/sdtdatahash" xmlns:w16se="http://schemas.microsoft.com/office/word/2015/wordml/symex" xmlns:wpg="http://schemas.microsoft.com/office/word/2010/wordprocessingGroup" xmlns:wpi="http://schemas.microsoft.com/office/word/2010/wordprocessingInk" xmlns:wne="http://schemas.microsoft.com/office/word/2006/wordml" xmlns:wps="http://schemas.microsoft.com/office/word/2010/wordprocessingShape" mc:Ignorable="w14 w15 w16se w16cid w16 w16cex w16sdtdh wp14">
   <w:footnote w:type="separator" w:id="-1">
     <w:p>
       <w:pPr>
@@ -14720,8 +15024,8 @@
 </file>
 
 <file path=word/numbering.xml><?xml version="1.0" encoding="utf-8"?>
-<w:numbering xmlns:wpc="http://schemas.microsoft.com/office/word/2010/wordprocessingCanvas" xmlns:mc="http://schemas.openxmlformats.org/markup-compatibility/2006" xmlns:o="urn:schemas-microsoft-com:office:office" xmlns:r="http://schemas.openxmlformats.org/officeDocument/2006/relationships" xmlns:m="http://schemas.openxmlformats.org/officeDocument/2006/math" xmlns:v="urn:schemas-microsoft-com:vml" xmlns:wp14="http://schemas.microsoft.com/office/word/2010/wordprocessingDrawing" xmlns:wp="http://schemas.openxmlformats.org/drawingml/2006/wordprocessingDrawing" xmlns:w10="urn:schemas-microsoft-com:office:word" xmlns:w="http://schemas.openxmlformats.org/wordprocessingml/2006/main" xmlns:w14="http://schemas.microsoft.com/office/word/2010/wordml" xmlns:w15="http://schemas.microsoft.com/office/word/2012/wordml" xmlns:wpg="http://schemas.microsoft.com/office/word/2010/wordprocessingGroup" xmlns:wpi="http://schemas.microsoft.com/office/word/2010/wordprocessingInk" xmlns:wne="http://schemas.microsoft.com/office/word/2006/wordml" xmlns:wps="http://schemas.microsoft.com/office/word/2010/wordprocessingShape" mc:Ignorable="w14 w15 wp14">
-  <w:abstractNum w:abstractNumId="0">
+<w:numbering xmlns:wpc="http://schemas.microsoft.com/office/word/2010/wordprocessingCanvas" xmlns:cx="http://schemas.microsoft.com/office/drawing/2014/chartex" xmlns:cx1="http://schemas.microsoft.com/office/drawing/2015/9/8/chartex" xmlns:cx2="http://schemas.microsoft.com/office/drawing/2015/10/21/chartex" xmlns:cx3="http://schemas.microsoft.com/office/drawing/2016/5/9/chartex" xmlns:cx4="http://schemas.microsoft.com/office/drawing/2016/5/10/chartex" xmlns:cx5="http://schemas.microsoft.com/office/drawing/2016/5/11/chartex" xmlns:cx6="http://schemas.microsoft.com/office/drawing/2016/5/12/chartex" xmlns:cx7="http://schemas.microsoft.com/office/drawing/2016/5/13/chartex" xmlns:cx8="http://schemas.microsoft.com/office/drawing/2016/5/14/chartex" xmlns:mc="http://schemas.openxmlformats.org/markup-compatibility/2006" xmlns:aink="http://schemas.microsoft.com/office/drawing/2016/ink" xmlns:am3d="http://schemas.microsoft.com/office/drawing/2017/model3d" xmlns:o="urn:schemas-microsoft-com:office:office" xmlns:r="http://schemas.openxmlformats.org/officeDocument/2006/relationships" xmlns:m="http://schemas.openxmlformats.org/officeDocument/2006/math" xmlns:v="urn:schemas-microsoft-com:vml" xmlns:wp14="http://schemas.microsoft.com/office/word/2010/wordprocessingDrawing" xmlns:wp="http://schemas.openxmlformats.org/drawingml/2006/wordprocessingDrawing" xmlns:w10="urn:schemas-microsoft-com:office:word" xmlns:w="http://schemas.openxmlformats.org/wordprocessingml/2006/main" xmlns:w14="http://schemas.microsoft.com/office/word/2010/wordml" xmlns:w15="http://schemas.microsoft.com/office/word/2012/wordml" xmlns:w16cex="http://schemas.microsoft.com/office/word/2018/wordml/cex" xmlns:w16cid="http://schemas.microsoft.com/office/word/2016/wordml/cid" xmlns:w16="http://schemas.microsoft.com/office/word/2018/wordml" xmlns:w16sdtdh="http://schemas.microsoft.com/office/word/2020/wordml/sdtdatahash" xmlns:w16se="http://schemas.microsoft.com/office/word/2015/wordml/symex" xmlns:wpg="http://schemas.microsoft.com/office/word/2010/wordprocessingGroup" xmlns:wpi="http://schemas.microsoft.com/office/word/2010/wordprocessingInk" xmlns:wne="http://schemas.microsoft.com/office/word/2006/wordml" xmlns:wps="http://schemas.microsoft.com/office/word/2010/wordprocessingShape" mc:Ignorable="w14 w15 w16se w16cid w16 w16cex w16sdtdh wp14">
+  <w:abstractNum w:abstractNumId="0" w15:restartNumberingAfterBreak="0">
     <w:nsid w:val="52177F4D"/>
     <w:multiLevelType w:val="hybridMultilevel"/>
     <w:tmpl w:val="8EF49D7A"/>
@@ -14840,7 +15144,7 @@
 </file>
 
 <file path=word/styles.xml><?xml version="1.0" encoding="utf-8"?>
-<w:styles xmlns:mc="http://schemas.openxmlformats.org/markup-compatibility/2006" xmlns:r="http://schemas.openxmlformats.org/officeDocument/2006/relationships" xmlns:w="http://schemas.openxmlformats.org/wordprocessingml/2006/main" xmlns:w14="http://schemas.microsoft.com/office/word/2010/wordml" xmlns:w15="http://schemas.microsoft.com/office/word/2012/wordml" mc:Ignorable="w14 w15">
+<w:styles xmlns:mc="http://schemas.openxmlformats.org/markup-compatibility/2006" xmlns:r="http://schemas.openxmlformats.org/officeDocument/2006/relationships" xmlns:w="http://schemas.openxmlformats.org/wordprocessingml/2006/main" xmlns:w14="http://schemas.microsoft.com/office/word/2010/wordml" xmlns:w15="http://schemas.microsoft.com/office/word/2012/wordml" xmlns:w16cex="http://schemas.microsoft.com/office/word/2018/wordml/cex" xmlns:w16cid="http://schemas.microsoft.com/office/word/2016/wordml/cid" xmlns:w16="http://schemas.microsoft.com/office/word/2018/wordml" xmlns:w16sdtdh="http://schemas.microsoft.com/office/word/2020/wordml/sdtdatahash" xmlns:w16se="http://schemas.microsoft.com/office/word/2015/wordml/symex" mc:Ignorable="w14 w15 w16se w16cid w16 w16cex w16sdtdh">
   <w:docDefaults>
     <w:rPrDefault>
       <w:rPr>
@@ -14856,7 +15160,7 @@
       </w:pPr>
     </w:pPrDefault>
   </w:docDefaults>
-  <w:latentStyles w:defLockedState="0" w:defUIPriority="99" w:defSemiHidden="0" w:defUnhideWhenUsed="0" w:defQFormat="0" w:count="371">
+  <w:latentStyles w:defLockedState="0" w:defUIPriority="99" w:defSemiHidden="0" w:defUnhideWhenUsed="0" w:defQFormat="0" w:count="376">
     <w:lsdException w:name="Normal" w:uiPriority="0" w:qFormat="1"/>
     <w:lsdException w:name="heading 1" w:uiPriority="9" w:qFormat="1"/>
     <w:lsdException w:name="heading 2" w:semiHidden="1" w:uiPriority="9" w:unhideWhenUsed="1" w:qFormat="1"/>
@@ -14962,7 +15266,6 @@
     <w:lsdException w:name="HTML Sample" w:semiHidden="1" w:unhideWhenUsed="1"/>
     <w:lsdException w:name="HTML Typewriter" w:semiHidden="1" w:unhideWhenUsed="1"/>
     <w:lsdException w:name="HTML Variable" w:semiHidden="1" w:unhideWhenUsed="1"/>
-    <w:lsdException w:name="Normal Table" w:semiHidden="1" w:unhideWhenUsed="1"/>
     <w:lsdException w:name="annotation subject" w:semiHidden="1" w:unhideWhenUsed="1"/>
     <w:lsdException w:name="No List" w:semiHidden="1" w:unhideWhenUsed="1"/>
     <w:lsdException w:name="Outline List 1" w:semiHidden="1" w:unhideWhenUsed="1"/>
@@ -15005,11 +15308,8 @@
     <w:lsdException w:name="Table Contemporary" w:semiHidden="1" w:unhideWhenUsed="1"/>
     <w:lsdException w:name="Table Elegant" w:semiHidden="1" w:unhideWhenUsed="1"/>
     <w:lsdException w:name="Table Professional" w:semiHidden="1" w:unhideWhenUsed="1"/>
-    <w:lsdException w:name="Table Subtle 1" w:semiHidden="1" w:unhideWhenUsed="1"/>
     <w:lsdException w:name="Table Subtle 2" w:semiHidden="1" w:unhideWhenUsed="1"/>
     <w:lsdException w:name="Table Web 1" w:semiHidden="1" w:unhideWhenUsed="1"/>
-    <w:lsdException w:name="Table Web 2" w:semiHidden="1" w:unhideWhenUsed="1"/>
-    <w:lsdException w:name="Table Web 3" w:semiHidden="1" w:unhideWhenUsed="1"/>
     <w:lsdException w:name="Balloon Text" w:semiHidden="1" w:unhideWhenUsed="1"/>
     <w:lsdException w:name="Table Grid" w:uiPriority="39"/>
     <w:lsdException w:name="Table Theme" w:semiHidden="1" w:unhideWhenUsed="1"/>
@@ -15228,6 +15528,11 @@
     <w:lsdException w:name="List Table 5 Dark Accent 6" w:uiPriority="50"/>
     <w:lsdException w:name="List Table 6 Colorful Accent 6" w:uiPriority="51"/>
     <w:lsdException w:name="List Table 7 Colorful Accent 6" w:uiPriority="52"/>
+    <w:lsdException w:name="Mention" w:semiHidden="1" w:unhideWhenUsed="1"/>
+    <w:lsdException w:name="Smart Hyperlink" w:semiHidden="1" w:unhideWhenUsed="1"/>
+    <w:lsdException w:name="Hashtag" w:semiHidden="1" w:unhideWhenUsed="1"/>
+    <w:lsdException w:name="Unresolved Mention" w:semiHidden="1" w:unhideWhenUsed="1"/>
+    <w:lsdException w:name="Smart Link" w:semiHidden="1" w:unhideWhenUsed="1"/>
   </w:latentStyles>
   <w:style w:type="paragraph" w:default="1" w:styleId="Normal">
     <w:name w:val="Normal"/>

</xml_diff>